<commit_message>
feat: lab3 + lab4
</commit_message>
<xml_diff>
--- a/lab3/lab3.docx
+++ b/lab3/lab3.docx
@@ -175,7 +175,7 @@
     </w:p>
     <w:p>
       <w:pPr>
-        <w:pStyle w:val="Akapitzlist"/>
+        <w:pStyle w:val="ListParagraph"/>
         <w:numPr>
           <w:ilvl w:val="0"/>
           <w:numId w:val="2"/>
@@ -187,7 +187,7 @@
     </w:p>
     <w:p>
       <w:pPr>
-        <w:pStyle w:val="Akapitzlist"/>
+        <w:pStyle w:val="ListParagraph"/>
         <w:numPr>
           <w:ilvl w:val="0"/>
           <w:numId w:val="2"/>
@@ -279,21 +279,29 @@
         <w:rPr>
           <w:b/>
           <w:bCs/>
+          <w:lang w:val="en-US"/>
         </w:rPr>
       </w:pPr>
       <w:r>
         <w:rPr>
           <w:b/>
           <w:bCs/>
+          <w:lang w:val="en-US"/>
         </w:rPr>
         <w:t>a)</w:t>
       </w:r>
     </w:p>
     <w:p>
+      <w:pPr>
+        <w:rPr>
+          <w:lang w:val="en-US"/>
+        </w:rPr>
+      </w:pPr>
       <w:r>
         <w:rPr>
           <w:b/>
           <w:bCs/>
+          <w:lang w:val="en-US"/>
         </w:rPr>
         <w:tab/>
       </w:r>
@@ -301,13 +309,20 @@
         <w:rPr>
           <w:b/>
           <w:bCs/>
-        </w:rPr>
-        <w:tab/>
-      </w:r>
-      <w:r>
+          <w:lang w:val="en-US"/>
+        </w:rPr>
+        <w:tab/>
+      </w:r>
+      <w:r>
+        <w:rPr>
+          <w:lang w:val="en-US"/>
+        </w:rPr>
         <w:t>0</w:t>
       </w:r>
       <w:r>
+        <w:rPr>
+          <w:lang w:val="en-US"/>
+        </w:rPr>
         <w:tab/>
         <w:t>1</w:t>
       </w:r>
@@ -315,19 +330,34 @@
     <w:p>
       <w:pPr>
         <w:ind w:firstLine="708"/>
-      </w:pPr>
-      <w:r>
+        <w:rPr>
+          <w:lang w:val="en-US"/>
+        </w:rPr>
+      </w:pPr>
+      <w:r>
+        <w:rPr>
+          <w:lang w:val="en-US"/>
+        </w:rPr>
         <w:t>&gt;q1</w:t>
       </w:r>
       <w:r>
+        <w:rPr>
+          <w:lang w:val="en-US"/>
+        </w:rPr>
         <w:tab/>
       </w:r>
       <w:proofErr w:type="spellStart"/>
       <w:r>
+        <w:rPr>
+          <w:lang w:val="en-US"/>
+        </w:rPr>
         <w:t>q1</w:t>
       </w:r>
       <w:proofErr w:type="spellEnd"/>
       <w:r>
+        <w:rPr>
+          <w:lang w:val="en-US"/>
+        </w:rPr>
         <w:tab/>
         <w:t>q12</w:t>
       </w:r>
@@ -335,15 +365,27 @@
     <w:p>
       <w:pPr>
         <w:ind w:firstLine="708"/>
-      </w:pPr>
-      <w:r>
+        <w:rPr>
+          <w:lang w:val="en-US"/>
+        </w:rPr>
+      </w:pPr>
+      <w:r>
+        <w:rPr>
+          <w:lang w:val="en-US"/>
+        </w:rPr>
         <w:t>q12</w:t>
       </w:r>
       <w:r>
+        <w:rPr>
+          <w:lang w:val="en-US"/>
+        </w:rPr>
         <w:tab/>
         <w:t>q134</w:t>
       </w:r>
       <w:r>
+        <w:rPr>
+          <w:lang w:val="en-US"/>
+        </w:rPr>
         <w:tab/>
         <w:t>q123</w:t>
       </w:r>
@@ -351,15 +393,27 @@
     <w:p>
       <w:pPr>
         <w:ind w:firstLine="708"/>
-      </w:pPr>
-      <w:r>
+        <w:rPr>
+          <w:lang w:val="en-US"/>
+        </w:rPr>
+      </w:pPr>
+      <w:r>
+        <w:rPr>
+          <w:lang w:val="en-US"/>
+        </w:rPr>
         <w:t>*q134</w:t>
       </w:r>
       <w:r>
+        <w:rPr>
+          <w:lang w:val="en-US"/>
+        </w:rPr>
         <w:tab/>
         <w:t>q1</w:t>
       </w:r>
       <w:r>
+        <w:rPr>
+          <w:lang w:val="en-US"/>
+        </w:rPr>
         <w:tab/>
         <w:t>q124</w:t>
       </w:r>
@@ -367,15 +421,27 @@
     <w:p>
       <w:pPr>
         <w:ind w:firstLine="708"/>
-      </w:pPr>
-      <w:r>
+        <w:rPr>
+          <w:lang w:val="en-US"/>
+        </w:rPr>
+      </w:pPr>
+      <w:r>
+        <w:rPr>
+          <w:lang w:val="en-US"/>
+        </w:rPr>
         <w:t>q123</w:t>
       </w:r>
       <w:r>
+        <w:rPr>
+          <w:lang w:val="en-US"/>
+        </w:rPr>
         <w:tab/>
         <w:t>q134</w:t>
       </w:r>
       <w:r>
+        <w:rPr>
+          <w:lang w:val="en-US"/>
+        </w:rPr>
         <w:tab/>
         <w:t>q1234</w:t>
       </w:r>
@@ -383,15 +449,27 @@
     <w:p>
       <w:pPr>
         <w:ind w:firstLine="708"/>
-      </w:pPr>
-      <w:r>
+        <w:rPr>
+          <w:lang w:val="en-US"/>
+        </w:rPr>
+      </w:pPr>
+      <w:r>
+        <w:rPr>
+          <w:lang w:val="en-US"/>
+        </w:rPr>
         <w:t>*q124</w:t>
       </w:r>
       <w:r>
+        <w:rPr>
+          <w:lang w:val="en-US"/>
+        </w:rPr>
         <w:tab/>
         <w:t>q134</w:t>
       </w:r>
       <w:r>
+        <w:rPr>
+          <w:lang w:val="en-US"/>
+        </w:rPr>
         <w:tab/>
         <w:t>q123</w:t>
       </w:r>
@@ -399,15 +477,27 @@
     <w:p>
       <w:pPr>
         <w:ind w:firstLine="708"/>
-      </w:pPr>
-      <w:r>
+        <w:rPr>
+          <w:lang w:val="en-US"/>
+        </w:rPr>
+      </w:pPr>
+      <w:r>
+        <w:rPr>
+          <w:lang w:val="en-US"/>
+        </w:rPr>
         <w:t>*q1234</w:t>
       </w:r>
       <w:r>
+        <w:rPr>
+          <w:lang w:val="en-US"/>
+        </w:rPr>
         <w:tab/>
         <w:t>q134</w:t>
       </w:r>
       <w:r>
+        <w:rPr>
+          <w:lang w:val="en-US"/>
+        </w:rPr>
         <w:tab/>
         <w:t>q1234</w:t>
       </w:r>
@@ -415,9 +505,18 @@
     <w:p>
       <w:pPr>
         <w:ind w:firstLine="708"/>
-      </w:pPr>
-    </w:p>
-    <w:p/>
+        <w:rPr>
+          <w:lang w:val="en-US"/>
+        </w:rPr>
+      </w:pPr>
+    </w:p>
+    <w:p>
+      <w:pPr>
+        <w:rPr>
+          <w:lang w:val="en-US"/>
+        </w:rPr>
+      </w:pPr>
+    </w:p>
     <w:p>
       <w:pPr>
         <w:rPr>
@@ -999,13 +1098,7 @@
           <w:lang w:val="en-US"/>
         </w:rPr>
         <w:lastRenderedPageBreak/>
-        <w:t>c</w:t>
-      </w:r>
-      <w:r>
-        <w:rPr>
-          <w:lang w:val="en-US"/>
-        </w:rPr>
-        <w:t>)</w:t>
+        <w:t>c)</w:t>
       </w:r>
     </w:p>
     <w:p>
@@ -1476,392 +1569,14 @@
     </w:p>
     <w:p>
       <w:r>
+        <w:br w:type="page"/>
+      </w:r>
+      <w:r>
         <w:lastRenderedPageBreak/>
-        <w:br w:type="page"/>
-      </w:r>
-    </w:p>
-    <w:p>
-      <w:pPr>
-        <w:ind w:firstLine="708"/>
-      </w:pPr>
-      <w:r>
-        <w:lastRenderedPageBreak/>
-        <w:t>KOLOS HEHE</w:t>
-      </w:r>
-    </w:p>
-    <w:p>
-      <w:pPr>
-        <w:ind w:firstLine="708"/>
-      </w:pPr>
-      <w:r>
-        <w:rPr>
-          <w:noProof/>
-        </w:rPr>
-        <w:drawing>
-          <wp:inline distT="0" distB="0" distL="0" distR="0" wp14:anchorId="0E932ABA" wp14:editId="75FF0AA6">
-            <wp:extent cx="3407410" cy="3838575"/>
-            <wp:effectExtent l="0" t="0" r="2540" b="9525"/>
-            <wp:docPr id="1" name="Obraz 1"/>
-            <wp:cNvGraphicFramePr>
-              <a:graphicFrameLocks xmlns:a="http://schemas.openxmlformats.org/drawingml/2006/main" noChangeAspect="1"/>
-            </wp:cNvGraphicFramePr>
-            <a:graphic xmlns:a="http://schemas.openxmlformats.org/drawingml/2006/main">
-              <a:graphicData uri="http://schemas.openxmlformats.org/drawingml/2006/picture">
-                <pic:pic xmlns:pic="http://schemas.openxmlformats.org/drawingml/2006/picture">
-                  <pic:nvPicPr>
-                    <pic:cNvPr id="0" name="Picture 1"/>
-                    <pic:cNvPicPr>
-                      <a:picLocks noChangeAspect="1" noChangeArrowheads="1"/>
-                    </pic:cNvPicPr>
-                  </pic:nvPicPr>
-                  <pic:blipFill>
-                    <a:blip r:embed="rId6">
-                      <a:extLst>
-                        <a:ext uri="{28A0092B-C50C-407E-A947-70E740481C1C}">
-                          <a14:useLocalDpi xmlns:a14="http://schemas.microsoft.com/office/drawing/2010/main" val="0"/>
-                        </a:ext>
-                      </a:extLst>
-                    </a:blip>
-                    <a:srcRect/>
-                    <a:stretch>
-                      <a:fillRect/>
-                    </a:stretch>
-                  </pic:blipFill>
-                  <pic:spPr bwMode="auto">
-                    <a:xfrm>
-                      <a:off x="0" y="0"/>
-                      <a:ext cx="3407410" cy="3838575"/>
-                    </a:xfrm>
-                    <a:prstGeom prst="rect">
-                      <a:avLst/>
-                    </a:prstGeom>
-                    <a:noFill/>
-                    <a:ln>
-                      <a:noFill/>
-                    </a:ln>
-                  </pic:spPr>
-                </pic:pic>
-              </a:graphicData>
-            </a:graphic>
-          </wp:inline>
-        </w:drawing>
-      </w:r>
-    </w:p>
-    <w:p>
-      <w:pPr>
-        <w:ind w:firstLine="708"/>
-        <w:rPr>
-          <w:lang w:val="en-US"/>
-        </w:rPr>
-      </w:pPr>
-      <w:r>
-        <w:rPr>
-          <w:lang w:val="en-US"/>
-        </w:rPr>
-        <w:t>0 1</w:t>
-      </w:r>
-    </w:p>
-    <w:p>
-      <w:pPr>
-        <w:ind w:firstLine="708"/>
-        <w:rPr>
-          <w:lang w:val="en-US"/>
-        </w:rPr>
-      </w:pPr>
-      <w:r>
-        <w:rPr>
-          <w:lang w:val="en-US"/>
-        </w:rPr>
-        <w:t>&gt;*</w:t>
-      </w:r>
-      <w:r>
-        <w:rPr>
-          <w:lang w:val="en-US"/>
-        </w:rPr>
-        <w:t xml:space="preserve">A </w:t>
-      </w:r>
-      <w:proofErr w:type="spellStart"/>
-      <w:r>
-        <w:rPr>
-          <w:lang w:val="en-US"/>
-        </w:rPr>
-        <w:t>A</w:t>
-      </w:r>
-      <w:proofErr w:type="spellEnd"/>
-      <w:r>
-        <w:rPr>
-          <w:lang w:val="en-US"/>
-        </w:rPr>
-        <w:t xml:space="preserve"> B</w:t>
-      </w:r>
-    </w:p>
-    <w:p>
-      <w:pPr>
-        <w:ind w:firstLine="708"/>
-        <w:rPr>
-          <w:lang w:val="en-US"/>
-        </w:rPr>
-      </w:pPr>
-      <w:r>
-        <w:rPr>
-          <w:lang w:val="en-US"/>
-        </w:rPr>
-        <w:t>B C D</w:t>
-      </w:r>
-    </w:p>
-    <w:p>
-      <w:pPr>
-        <w:ind w:firstLine="708"/>
-        <w:rPr>
-          <w:lang w:val="en-US"/>
-        </w:rPr>
-      </w:pPr>
-      <w:r>
-        <w:rPr>
-          <w:lang w:val="en-US"/>
-        </w:rPr>
-        <w:t>C A E</w:t>
-      </w:r>
-    </w:p>
-    <w:p>
-      <w:pPr>
-        <w:ind w:firstLine="708"/>
-        <w:rPr>
-          <w:lang w:val="en-US"/>
-        </w:rPr>
-      </w:pPr>
-      <w:r>
-        <w:rPr>
-          <w:lang w:val="en-US"/>
-        </w:rPr>
-        <w:t>D A E</w:t>
-      </w:r>
-    </w:p>
-    <w:p>
-      <w:pPr>
-        <w:ind w:firstLine="708"/>
-        <w:rPr>
-          <w:lang w:val="en-US"/>
-        </w:rPr>
-      </w:pPr>
-      <w:r>
-        <w:rPr>
-          <w:lang w:val="en-US"/>
-        </w:rPr>
-        <w:t xml:space="preserve">E </w:t>
-      </w:r>
-      <w:proofErr w:type="spellStart"/>
-      <w:r>
-        <w:rPr>
-          <w:lang w:val="en-US"/>
-        </w:rPr>
-        <w:t>E</w:t>
-      </w:r>
-      <w:proofErr w:type="spellEnd"/>
-      <w:r>
-        <w:rPr>
-          <w:lang w:val="en-US"/>
-        </w:rPr>
-        <w:t xml:space="preserve"> </w:t>
-      </w:r>
-      <w:proofErr w:type="spellStart"/>
-      <w:r>
-        <w:rPr>
-          <w:lang w:val="en-US"/>
-        </w:rPr>
-        <w:t>E</w:t>
-      </w:r>
-      <w:proofErr w:type="spellEnd"/>
-    </w:p>
-    <w:p>
-      <w:pPr>
-        <w:ind w:firstLine="708"/>
-        <w:rPr>
-          <w:lang w:val="en-US"/>
-        </w:rPr>
-      </w:pPr>
-      <w:r>
-        <w:rPr>
-          <w:noProof/>
-        </w:rPr>
-        <w:drawing>
-          <wp:inline distT="0" distB="0" distL="0" distR="0" wp14:anchorId="2425EC9E" wp14:editId="1D2F1A8B">
-            <wp:extent cx="5760720" cy="1203960"/>
-            <wp:effectExtent l="0" t="0" r="0" b="0"/>
-            <wp:docPr id="2" name="Obraz 2"/>
-            <wp:cNvGraphicFramePr>
-              <a:graphicFrameLocks xmlns:a="http://schemas.openxmlformats.org/drawingml/2006/main" noChangeAspect="1"/>
-            </wp:cNvGraphicFramePr>
-            <a:graphic xmlns:a="http://schemas.openxmlformats.org/drawingml/2006/main">
-              <a:graphicData uri="http://schemas.openxmlformats.org/drawingml/2006/picture">
-                <pic:pic xmlns:pic="http://schemas.openxmlformats.org/drawingml/2006/picture">
-                  <pic:nvPicPr>
-                    <pic:cNvPr id="0" name="Picture 3"/>
-                    <pic:cNvPicPr>
-                      <a:picLocks noChangeAspect="1" noChangeArrowheads="1"/>
-                    </pic:cNvPicPr>
-                  </pic:nvPicPr>
-                  <pic:blipFill>
-                    <a:blip r:embed="rId7">
-                      <a:extLst>
-                        <a:ext uri="{28A0092B-C50C-407E-A947-70E740481C1C}">
-                          <a14:useLocalDpi xmlns:a14="http://schemas.microsoft.com/office/drawing/2010/main" val="0"/>
-                        </a:ext>
-                      </a:extLst>
-                    </a:blip>
-                    <a:srcRect/>
-                    <a:stretch>
-                      <a:fillRect/>
-                    </a:stretch>
-                  </pic:blipFill>
-                  <pic:spPr bwMode="auto">
-                    <a:xfrm>
-                      <a:off x="0" y="0"/>
-                      <a:ext cx="5760720" cy="1203960"/>
-                    </a:xfrm>
-                    <a:prstGeom prst="rect">
-                      <a:avLst/>
-                    </a:prstGeom>
-                    <a:noFill/>
-                    <a:ln>
-                      <a:noFill/>
-                    </a:ln>
-                  </pic:spPr>
-                </pic:pic>
-              </a:graphicData>
-            </a:graphic>
-          </wp:inline>
-        </w:drawing>
-      </w:r>
-    </w:p>
-    <w:p>
-      <w:r>
-        <w:rPr>
-          <w:lang w:val="en-US"/>
-        </w:rPr>
-        <w:tab/>
-      </w:r>
-      <w:r>
-        <w:t>0 1</w:t>
-      </w:r>
-    </w:p>
-    <w:p>
-      <w:r>
-        <w:tab/>
-      </w:r>
-      <w:r>
-        <w:t>&gt;</w:t>
-      </w:r>
-      <w:r>
-        <w:t>A</w:t>
-      </w:r>
-      <w:r>
-        <w:t xml:space="preserve"> </w:t>
-      </w:r>
-      <w:r>
-        <w:t>B</w:t>
-      </w:r>
-      <w:r>
-        <w:t xml:space="preserve"> </w:t>
-      </w:r>
-      <w:r>
-        <w:t>C</w:t>
-      </w:r>
-    </w:p>
-    <w:p>
-      <w:r>
-        <w:tab/>
-      </w:r>
-      <w:r>
-        <w:t>B</w:t>
-      </w:r>
-      <w:r>
-        <w:t xml:space="preserve"> </w:t>
-      </w:r>
-      <w:r>
-        <w:t>D</w:t>
-      </w:r>
-      <w:r>
-        <w:t xml:space="preserve"> </w:t>
-      </w:r>
-      <w:r>
-        <w:t>A</w:t>
-      </w:r>
-    </w:p>
-    <w:p>
-      <w:r>
-        <w:tab/>
-      </w:r>
-      <w:r>
-        <w:t>D</w:t>
-      </w:r>
-      <w:r>
-        <w:t xml:space="preserve"> </w:t>
-      </w:r>
-      <w:proofErr w:type="spellStart"/>
-      <w:r>
-        <w:t>D</w:t>
-      </w:r>
-      <w:proofErr w:type="spellEnd"/>
-      <w:r>
-        <w:t xml:space="preserve">  </w:t>
-      </w:r>
-      <w:r>
-        <w:t>E</w:t>
-      </w:r>
-    </w:p>
-    <w:p>
-      <w:r>
-        <w:tab/>
-      </w:r>
-      <w:r>
-        <w:t>E</w:t>
-      </w:r>
-      <w:r>
-        <w:t xml:space="preserve"> </w:t>
-      </w:r>
-      <w:r>
-        <w:t>B</w:t>
-      </w:r>
-      <w:r>
-        <w:t xml:space="preserve"> </w:t>
-      </w:r>
-      <w:r>
-        <w:t>E</w:t>
-      </w:r>
-    </w:p>
-    <w:p>
-      <w:r>
-        <w:tab/>
-        <w:t xml:space="preserve">C </w:t>
-      </w:r>
-      <w:proofErr w:type="spellStart"/>
-      <w:r>
-        <w:t>C</w:t>
-      </w:r>
-      <w:proofErr w:type="spellEnd"/>
-      <w:r>
-        <w:t xml:space="preserve"> </w:t>
-      </w:r>
-      <w:proofErr w:type="spellStart"/>
-      <w:r>
-        <w:t>C</w:t>
-      </w:r>
-      <w:proofErr w:type="spellEnd"/>
-      <w:r>
-        <w:t xml:space="preserve"> </w:t>
-      </w:r>
-    </w:p>
-    <w:p>
-      <w:r>
-        <w:lastRenderedPageBreak/>
-        <w:tab/>
-      </w:r>
-      <w:r>
-        <w:t>1</w:t>
-      </w:r>
-      <w:r>
-        <w:t>. pamiętać o domknięciu symbolu startowego</w:t>
+        <w:tab/>
+      </w:r>
+      <w:r>
+        <w:t>1. pamiętać o domknięciu symbolu startowego</w:t>
       </w:r>
     </w:p>
     <w:p>
@@ -1902,12 +1617,21 @@
         <w:t>e</w:t>
       </w:r>
       <w:r>
-        <w:t>psilony sprawdzamy dla stanów d</w:t>
+        <w:t xml:space="preserve">psilony sprawdzamy dla </w:t>
+      </w:r>
+      <w:proofErr w:type="gramStart"/>
+      <w:r>
+        <w:t>stanów</w:t>
+      </w:r>
+      <w:proofErr w:type="gramEnd"/>
+      <w:r>
+        <w:t xml:space="preserve"> d</w:t>
       </w:r>
       <w:r>
         <w:t>o których przeszliśmy</w:t>
       </w:r>
     </w:p>
+    <w:p/>
     <w:sectPr>
       <w:pgSz w:w="11906" w:h="16838"/>
       <w:pgMar w:top="1417" w:right="1417" w:bottom="1417" w:left="1417" w:header="708" w:footer="708" w:gutter="0"/>
@@ -2230,6 +1954,7 @@
     <w:lsdException w:name="HTML Sample" w:semiHidden="1" w:unhideWhenUsed="1"/>
     <w:lsdException w:name="HTML Typewriter" w:semiHidden="1" w:unhideWhenUsed="1"/>
     <w:lsdException w:name="HTML Variable" w:semiHidden="1" w:unhideWhenUsed="1"/>
+    <w:lsdException w:name="Normal Table" w:semiHidden="1" w:unhideWhenUsed="1"/>
     <w:lsdException w:name="annotation subject" w:semiHidden="1" w:unhideWhenUsed="1"/>
     <w:lsdException w:name="No List" w:semiHidden="1" w:unhideWhenUsed="1"/>
     <w:lsdException w:name="Outline List 1" w:semiHidden="1" w:unhideWhenUsed="1"/>
@@ -2276,8 +2001,10 @@
     <w:lsdException w:name="Table Subtle 2" w:semiHidden="1" w:unhideWhenUsed="1"/>
     <w:lsdException w:name="Table Web 1" w:semiHidden="1" w:unhideWhenUsed="1"/>
     <w:lsdException w:name="Table Web 2" w:semiHidden="1" w:unhideWhenUsed="1"/>
+    <w:lsdException w:name="Table Web 3" w:semiHidden="1" w:unhideWhenUsed="1"/>
     <w:lsdException w:name="Balloon Text" w:semiHidden="1" w:unhideWhenUsed="1"/>
     <w:lsdException w:name="Table Grid" w:uiPriority="39"/>
+    <w:lsdException w:name="Table Theme" w:semiHidden="1" w:unhideWhenUsed="1"/>
     <w:lsdException w:name="Placeholder Text" w:semiHidden="1"/>
     <w:lsdException w:name="No Spacing" w:uiPriority="1" w:qFormat="1"/>
     <w:lsdException w:name="Light Shading" w:uiPriority="60"/>
@@ -2499,16 +2226,17 @@
     <w:lsdException w:name="Unresolved Mention" w:semiHidden="1" w:unhideWhenUsed="1"/>
     <w:lsdException w:name="Smart Link" w:semiHidden="1" w:unhideWhenUsed="1"/>
   </w:latentStyles>
-  <w:style w:type="paragraph" w:default="1" w:styleId="Normalny">
+  <w:style w:type="paragraph" w:default="1" w:styleId="Normal">
     <w:name w:val="Normal"/>
     <w:qFormat/>
   </w:style>
-  <w:style w:type="character" w:default="1" w:styleId="Domylnaczcionkaakapitu">
+  <w:style w:type="character" w:default="1" w:styleId="DefaultParagraphFont">
     <w:name w:val="Default Paragraph Font"/>
     <w:uiPriority w:val="1"/>
+    <w:semiHidden/>
     <w:unhideWhenUsed/>
   </w:style>
-  <w:style w:type="table" w:default="1" w:styleId="Standardowy">
+  <w:style w:type="table" w:default="1" w:styleId="TableNormal">
     <w:name w:val="Normal Table"/>
     <w:uiPriority w:val="99"/>
     <w:semiHidden/>
@@ -2523,15 +2251,15 @@
       </w:tblCellMar>
     </w:tblPr>
   </w:style>
-  <w:style w:type="numbering" w:default="1" w:styleId="Bezlisty">
+  <w:style w:type="numbering" w:default="1" w:styleId="NoList">
     <w:name w:val="No List"/>
     <w:uiPriority w:val="99"/>
     <w:semiHidden/>
     <w:unhideWhenUsed/>
   </w:style>
-  <w:style w:type="paragraph" w:styleId="Akapitzlist">
+  <w:style w:type="paragraph" w:styleId="ListParagraph">
     <w:name w:val="List Paragraph"/>
-    <w:basedOn w:val="Normalny"/>
+    <w:basedOn w:val="Normal"/>
     <w:uiPriority w:val="34"/>
     <w:qFormat/>
     <w:rsid w:val="00C5420F"/>
@@ -2540,9 +2268,9 @@
       <w:contextualSpacing/>
     </w:pPr>
   </w:style>
-  <w:style w:type="character" w:styleId="Hipercze">
+  <w:style w:type="character" w:styleId="Hyperlink">
     <w:name w:val="Hyperlink"/>
-    <w:basedOn w:val="Domylnaczcionkaakapitu"/>
+    <w:basedOn w:val="DefaultParagraphFont"/>
     <w:uiPriority w:val="99"/>
     <w:unhideWhenUsed/>
     <w:rsid w:val="00E27F84"/>
@@ -2551,9 +2279,9 @@
       <w:u w:val="single"/>
     </w:rPr>
   </w:style>
-  <w:style w:type="character" w:styleId="Nierozpoznanawzmianka">
+  <w:style w:type="character" w:styleId="UnresolvedMention">
     <w:name w:val="Unresolved Mention"/>
-    <w:basedOn w:val="Domylnaczcionkaakapitu"/>
+    <w:basedOn w:val="DefaultParagraphFont"/>
     <w:uiPriority w:val="99"/>
     <w:semiHidden/>
     <w:unhideWhenUsed/>

</xml_diff>